<commit_message>
flight control update rate test report
</commit_message>
<xml_diff>
--- a/docproject/official_ahns/AHNS-2010-AP-TR-001.docx
+++ b/docproject/official_ahns/AHNS-2010-AP-TR-001.docx
@@ -852,8 +852,8 @@
             <v:stroke joinstyle="miter"/>
             <v:path gradientshapeok="t" o:connecttype="rect"/>
           </v:shapetype>
-          <v:shape id="_x0000_s2686" type="#_x0000_t202" style="position:absolute;margin-left:-5.65pt;margin-top:7pt;width:485.9pt;height:187.25pt;z-index:251657728">
-            <v:textbox>
+          <v:shape id="_x0000_s2686" type="#_x0000_t202" style="position:absolute;margin-left:-5.65pt;margin-top:7pt;width:485.9pt;height:224.75pt;z-index:251657728">
+            <v:textbox style="mso-next-textbox:#_x0000_s2686">
               <w:txbxContent>
                 <w:p>
                   <w:pPr>
@@ -897,13 +897,7 @@
                     <w:spacing w:line="360" w:lineRule="auto"/>
                   </w:pPr>
                   <w:r>
-                    <w:t xml:space="preserve">The AHNS flight control subsystem is required to provide control updates </w:t>
-                  </w:r>
-                  <w:r>
-                    <w:t xml:space="preserve">to the mode control unit (MCU) </w:t>
-                  </w:r>
-                  <w:r>
-                    <w:t xml:space="preserve">at a rate of at least 50Hz as specified in SR-B-03. This is </w:t>
+                    <w:t xml:space="preserve">Testing the AHNS flight control subsystem is a multistage process with control update rates forming the first stage in acceptance testing. The control update rate test is performed using flight test data logged from the control and mode control unit loops. These flight computer logs are used to calculate the mean control update rate. The update rates achieved are found to be at a rate in excess of the 50Hz specified in SR-B-03. </w:t>
                   </w:r>
                 </w:p>
                 <w:p>
@@ -911,7 +905,7 @@
                     <w:spacing w:line="360" w:lineRule="auto"/>
                   </w:pPr>
                   <w:r>
-                    <w:t>The test revolves around data transmission and receipt without the need for an entire airborne software system. Data is transmitted. and received from a test application using the same UDP network library as the flight computer software. Received data from the airborne system is logged and displayed by the GCS. Uplink data originating from the GCS includes control system gains and parameters and be inspected from the test program output.</w:t>
+                    <w:t>A measure of stability augmentation performance was also proposed to be the controller delay. This is measured as the time between RC pilot angular rate commands and the plant reaching these rates. The controller delays established were less than 0.2 sec and were found to offer reasonable performance.</w:t>
                   </w:r>
                 </w:p>
               </w:txbxContent>
@@ -1079,7 +1073,7 @@
         </w:rPr>
         <w:fldChar w:fldCharType="separate"/>
       </w:r>
-      <w:hyperlink w:anchor="_Toc275417630" w:history="1">
+      <w:hyperlink w:anchor="_Toc275457349" w:history="1">
         <w:r>
           <w:rPr>
             <w:rStyle w:val="Hyperlink"/>
@@ -1125,7 +1119,7 @@
             <w:noProof/>
             <w:webHidden/>
           </w:rPr>
-          <w:instrText xml:space="preserve"> PAGEREF _Toc275417630 \h </w:instrText>
+          <w:instrText xml:space="preserve"> PAGEREF _Toc275457349 \h </w:instrText>
         </w:r>
         <w:r>
           <w:rPr>
@@ -1172,7 +1166,7 @@
           <w:lang w:eastAsia="en-AU"/>
         </w:rPr>
       </w:pPr>
-      <w:hyperlink w:anchor="_Toc275417631" w:history="1">
+      <w:hyperlink w:anchor="_Toc275457350" w:history="1">
         <w:r>
           <w:rPr>
             <w:rStyle w:val="Hyperlink"/>
@@ -1218,7 +1212,7 @@
             <w:noProof/>
             <w:webHidden/>
           </w:rPr>
-          <w:instrText xml:space="preserve"> PAGEREF _Toc275417631 \h </w:instrText>
+          <w:instrText xml:space="preserve"> PAGEREF _Toc275457350 \h </w:instrText>
         </w:r>
         <w:r>
           <w:rPr>
@@ -1265,7 +1259,7 @@
           <w:lang w:eastAsia="en-AU"/>
         </w:rPr>
       </w:pPr>
-      <w:hyperlink w:anchor="_Toc275417632" w:history="1">
+      <w:hyperlink w:anchor="_Toc275457351" w:history="1">
         <w:r>
           <w:rPr>
             <w:rStyle w:val="Hyperlink"/>
@@ -1311,7 +1305,7 @@
             <w:noProof/>
             <w:webHidden/>
           </w:rPr>
-          <w:instrText xml:space="preserve"> PAGEREF _Toc275417632 \h </w:instrText>
+          <w:instrText xml:space="preserve"> PAGEREF _Toc275457351 \h </w:instrText>
         </w:r>
         <w:r>
           <w:rPr>
@@ -1358,7 +1352,7 @@
           <w:lang w:eastAsia="en-AU"/>
         </w:rPr>
       </w:pPr>
-      <w:hyperlink w:anchor="_Toc275417633" w:history="1">
+      <w:hyperlink w:anchor="_Toc275457352" w:history="1">
         <w:r>
           <w:rPr>
             <w:rStyle w:val="Hyperlink"/>
@@ -1404,7 +1398,7 @@
             <w:noProof/>
             <w:webHidden/>
           </w:rPr>
-          <w:instrText xml:space="preserve"> PAGEREF _Toc275417633 \h </w:instrText>
+          <w:instrText xml:space="preserve"> PAGEREF _Toc275457352 \h </w:instrText>
         </w:r>
         <w:r>
           <w:rPr>
@@ -1451,7 +1445,7 @@
           <w:lang w:eastAsia="en-AU"/>
         </w:rPr>
       </w:pPr>
-      <w:hyperlink w:anchor="_Toc275417634" w:history="1">
+      <w:hyperlink w:anchor="_Toc275457353" w:history="1">
         <w:r>
           <w:rPr>
             <w:rStyle w:val="Hyperlink"/>
@@ -1497,7 +1491,7 @@
             <w:noProof/>
             <w:webHidden/>
           </w:rPr>
-          <w:instrText xml:space="preserve"> PAGEREF _Toc275417634 \h </w:instrText>
+          <w:instrText xml:space="preserve"> PAGEREF _Toc275457353 \h </w:instrText>
         </w:r>
         <w:r>
           <w:rPr>
@@ -1544,7 +1538,7 @@
           <w:lang w:eastAsia="en-AU"/>
         </w:rPr>
       </w:pPr>
-      <w:hyperlink w:anchor="_Toc275417635" w:history="1">
+      <w:hyperlink w:anchor="_Toc275457354" w:history="1">
         <w:r>
           <w:rPr>
             <w:rStyle w:val="Hyperlink"/>
@@ -1590,7 +1584,7 @@
             <w:noProof/>
             <w:webHidden/>
           </w:rPr>
-          <w:instrText xml:space="preserve"> PAGEREF _Toc275417635 \h </w:instrText>
+          <w:instrText xml:space="preserve"> PAGEREF _Toc275457354 \h </w:instrText>
         </w:r>
         <w:r>
           <w:rPr>
@@ -1637,7 +1631,7 @@
           <w:lang w:eastAsia="en-AU"/>
         </w:rPr>
       </w:pPr>
-      <w:hyperlink w:anchor="_Toc275417636" w:history="1">
+      <w:hyperlink w:anchor="_Toc275457355" w:history="1">
         <w:r>
           <w:rPr>
             <w:rStyle w:val="Hyperlink"/>
@@ -1683,7 +1677,7 @@
             <w:noProof/>
             <w:webHidden/>
           </w:rPr>
-          <w:instrText xml:space="preserve"> PAGEREF _Toc275417636 \h </w:instrText>
+          <w:instrText xml:space="preserve"> PAGEREF _Toc275457355 \h </w:instrText>
         </w:r>
         <w:r>
           <w:rPr>
@@ -1730,7 +1724,7 @@
           <w:lang w:eastAsia="en-AU"/>
         </w:rPr>
       </w:pPr>
-      <w:hyperlink w:anchor="_Toc275417637" w:history="1">
+      <w:hyperlink w:anchor="_Toc275457356" w:history="1">
         <w:r>
           <w:rPr>
             <w:rStyle w:val="Hyperlink"/>
@@ -1776,7 +1770,7 @@
             <w:noProof/>
             <w:webHidden/>
           </w:rPr>
-          <w:instrText xml:space="preserve"> PAGEREF _Toc275417637 \h </w:instrText>
+          <w:instrText xml:space="preserve"> PAGEREF _Toc275457356 \h </w:instrText>
         </w:r>
         <w:r>
           <w:rPr>
@@ -1823,7 +1817,7 @@
           <w:lang w:eastAsia="en-AU"/>
         </w:rPr>
       </w:pPr>
-      <w:hyperlink w:anchor="_Toc275417638" w:history="1">
+      <w:hyperlink w:anchor="_Toc275457357" w:history="1">
         <w:r>
           <w:rPr>
             <w:rStyle w:val="Hyperlink"/>
@@ -1869,7 +1863,7 @@
             <w:noProof/>
             <w:webHidden/>
           </w:rPr>
-          <w:instrText xml:space="preserve"> PAGEREF _Toc275417638 \h </w:instrText>
+          <w:instrText xml:space="preserve"> PAGEREF _Toc275457357 \h </w:instrText>
         </w:r>
         <w:r>
           <w:rPr>
@@ -1916,7 +1910,7 @@
           <w:lang w:eastAsia="en-AU"/>
         </w:rPr>
       </w:pPr>
-      <w:hyperlink w:anchor="_Toc275417639" w:history="1">
+      <w:hyperlink w:anchor="_Toc275457358" w:history="1">
         <w:r>
           <w:rPr>
             <w:rStyle w:val="Hyperlink"/>
@@ -1962,7 +1956,7 @@
             <w:noProof/>
             <w:webHidden/>
           </w:rPr>
-          <w:instrText xml:space="preserve"> PAGEREF _Toc275417639 \h </w:instrText>
+          <w:instrText xml:space="preserve"> PAGEREF _Toc275457358 \h </w:instrText>
         </w:r>
         <w:r>
           <w:rPr>
@@ -2009,7 +2003,7 @@
           <w:lang w:eastAsia="en-AU"/>
         </w:rPr>
       </w:pPr>
-      <w:hyperlink w:anchor="_Toc275417640" w:history="1">
+      <w:hyperlink w:anchor="_Toc275457359" w:history="1">
         <w:r>
           <w:rPr>
             <w:rStyle w:val="Hyperlink"/>
@@ -2055,7 +2049,7 @@
             <w:noProof/>
             <w:webHidden/>
           </w:rPr>
-          <w:instrText xml:space="preserve"> PAGEREF _Toc275417640 \h </w:instrText>
+          <w:instrText xml:space="preserve"> PAGEREF _Toc275457359 \h </w:instrText>
         </w:r>
         <w:r>
           <w:rPr>
@@ -2184,7 +2178,7 @@
       <w:r>
         <w:fldChar w:fldCharType="separate"/>
       </w:r>
-      <w:hyperlink w:anchor="_Toc275417641" w:history="1">
+      <w:hyperlink w:anchor="_Toc275457360" w:history="1">
         <w:r>
           <w:rPr>
             <w:rStyle w:val="Hyperlink"/>
@@ -2211,7 +2205,7 @@
             <w:noProof/>
             <w:webHidden/>
           </w:rPr>
-          <w:instrText xml:space="preserve"> PAGEREF _Toc275417641 \h </w:instrText>
+          <w:instrText xml:space="preserve"> PAGEREF _Toc275457360 \h </w:instrText>
         </w:r>
         <w:r>
           <w:rPr>
@@ -2258,7 +2252,7 @@
           <w:lang w:eastAsia="en-AU"/>
         </w:rPr>
       </w:pPr>
-      <w:hyperlink w:anchor="_Toc275417642" w:history="1">
+      <w:hyperlink w:anchor="_Toc275457361" w:history="1">
         <w:r>
           <w:rPr>
             <w:rStyle w:val="Hyperlink"/>
@@ -2285,7 +2279,7 @@
             <w:noProof/>
             <w:webHidden/>
           </w:rPr>
-          <w:instrText xml:space="preserve"> PAGEREF _Toc275417642 \h </w:instrText>
+          <w:instrText xml:space="preserve"> PAGEREF _Toc275457361 \h </w:instrText>
         </w:r>
         <w:r>
           <w:rPr>
@@ -2332,13 +2326,13 @@
           <w:lang w:eastAsia="en-AU"/>
         </w:rPr>
       </w:pPr>
-      <w:hyperlink w:anchor="_Toc275417643" w:history="1">
+      <w:hyperlink w:anchor="_Toc275457362" w:history="1">
         <w:r>
           <w:rPr>
             <w:rStyle w:val="Hyperlink"/>
             <w:noProof/>
           </w:rPr>
-          <w:t>Figure 3 - Roll Controller Logs</w:t>
+          <w:t>Figure 3 - Roll Controller Logs, Kp = 0.41 Kd = 1</w:t>
         </w:r>
         <w:r>
           <w:rPr>
@@ -2359,7 +2353,7 @@
             <w:noProof/>
             <w:webHidden/>
           </w:rPr>
-          <w:instrText xml:space="preserve"> PAGEREF _Toc275417643 \h </w:instrText>
+          <w:instrText xml:space="preserve"> PAGEREF _Toc275457362 \h </w:instrText>
         </w:r>
         <w:r>
           <w:rPr>
@@ -2406,13 +2400,13 @@
           <w:lang w:eastAsia="en-AU"/>
         </w:rPr>
       </w:pPr>
-      <w:hyperlink w:anchor="_Toc275417644" w:history="1">
+      <w:hyperlink w:anchor="_Toc275457363" w:history="1">
         <w:r>
           <w:rPr>
             <w:rStyle w:val="Hyperlink"/>
             <w:noProof/>
           </w:rPr>
-          <w:t>Figure 4 - Pitch Controller Logs</w:t>
+          <w:t>Figure 4 - Pitch Controller Logs, Kp = -0.69 Kd = 2.5</w:t>
         </w:r>
         <w:r>
           <w:rPr>
@@ -2433,7 +2427,7 @@
             <w:noProof/>
             <w:webHidden/>
           </w:rPr>
-          <w:instrText xml:space="preserve"> PAGEREF _Toc275417644 \h </w:instrText>
+          <w:instrText xml:space="preserve"> PAGEREF _Toc275457363 \h </w:instrText>
         </w:r>
         <w:r>
           <w:rPr>
@@ -2522,7 +2516,7 @@
       <w:pPr>
         <w:pStyle w:val="Heading1"/>
       </w:pPr>
-      <w:bookmarkStart w:id="1" w:name="_Toc275417630"/>
+      <w:bookmarkStart w:id="1" w:name="_Toc275457349"/>
       <w:r>
         <w:lastRenderedPageBreak/>
         <w:t>Test Objectives</w:t>
@@ -2600,7 +2594,7 @@
       <w:pPr>
         <w:pStyle w:val="Heading1"/>
       </w:pPr>
-      <w:bookmarkStart w:id="2" w:name="_Toc275417631"/>
+      <w:bookmarkStart w:id="2" w:name="_Toc275457350"/>
       <w:r>
         <w:lastRenderedPageBreak/>
         <w:t>Test Set-up &amp; Equipment</w:t>
@@ -2618,14 +2612,20 @@
         <w:t xml:space="preserve">ed using log file data as complete test result generation requires </w:t>
       </w:r>
       <w:r>
-        <w:t>a series flight tests.</w:t>
+        <w:t>a series flight tests</w:t>
+      </w:r>
+      <w:r>
+        <w:t xml:space="preserve"> for attitude controller gain tuning</w:t>
+      </w:r>
+      <w:r>
+        <w:t>.</w:t>
       </w:r>
     </w:p>
     <w:p>
       <w:pPr>
         <w:pStyle w:val="Heading2"/>
       </w:pPr>
-      <w:bookmarkStart w:id="3" w:name="_Toc275417632"/>
+      <w:bookmarkStart w:id="3" w:name="_Toc275457351"/>
       <w:r>
         <w:t>Using Log</w:t>
       </w:r>
@@ -2663,13 +2663,22 @@
         </w:numPr>
       </w:pPr>
       <w:r>
-        <w:t xml:space="preserve">the files in the </w:t>
+        <w:t>T</w:t>
+      </w:r>
+      <w:r>
+        <w:t xml:space="preserve">he files in the </w:t>
       </w:r>
       <w:r>
         <w:rPr>
           <w:rFonts w:ascii="Courier New" w:hAnsi="Courier New" w:cs="Courier New"/>
         </w:rPr>
-        <w:t>docproject/unofficial_ahns/logs</w:t>
+        <w:t>docproject/unofficial_ahns/</w:t>
+      </w:r>
+      <w:r>
+        <w:rPr>
+          <w:rFonts w:ascii="Courier New" w:hAnsi="Courier New" w:cs="Courier New"/>
+        </w:rPr>
+        <w:t>logs</w:t>
       </w:r>
       <w:r>
         <w:t xml:space="preserve"> SVN folder including</w:t>
@@ -2715,7 +2724,7 @@
       <w:pPr>
         <w:pStyle w:val="Heading2"/>
       </w:pPr>
-      <w:bookmarkStart w:id="4" w:name="_Toc275417633"/>
+      <w:bookmarkStart w:id="4" w:name="_Toc275457352"/>
       <w:r>
         <w:t>Using Platform Flight Test</w:t>
       </w:r>
@@ -2888,7 +2897,7 @@
       <w:pPr>
         <w:pStyle w:val="Heading1"/>
       </w:pPr>
-      <w:bookmarkStart w:id="5" w:name="_Toc275417634"/>
+      <w:bookmarkStart w:id="5" w:name="_Toc275457353"/>
       <w:r>
         <w:lastRenderedPageBreak/>
         <w:t>Procedure</w:t>
@@ -2899,7 +2908,7 @@
       <w:pPr>
         <w:pStyle w:val="Heading2"/>
       </w:pPr>
-      <w:bookmarkStart w:id="6" w:name="_Toc275417635"/>
+      <w:bookmarkStart w:id="6" w:name="_Toc275457354"/>
       <w:r>
         <w:t>Using Logged Data</w:t>
       </w:r>
@@ -3009,19 +3018,22 @@
         </w:numPr>
       </w:pPr>
       <w:r>
-        <w:t xml:space="preserve">As the flight test data from the GCS is </w:t>
+        <w:t>T</w:t>
+      </w:r>
+      <w:r>
+        <w:t xml:space="preserve">he flight test data from the GCS is </w:t>
       </w:r>
       <w:r>
         <w:t xml:space="preserve">for </w:t>
       </w:r>
       <w:r>
-        <w:t>an attitude control test using the final attitude control</w:t>
-      </w:r>
-      <w:r>
-        <w:t>ler</w:t>
-      </w:r>
-      <w:r>
-        <w:t xml:space="preserve"> design the files are analysed with the</w:t>
+        <w:t xml:space="preserve">an attitude control </w:t>
+      </w:r>
+      <w:r>
+        <w:t xml:space="preserve">thus the </w:t>
+      </w:r>
+      <w:r>
+        <w:t>files are analysed with the</w:t>
       </w:r>
       <w:r>
         <w:t xml:space="preserve"> script</w:t>
@@ -3033,7 +3045,28 @@
         <w:rPr>
           <w:rFonts w:ascii="Courier New" w:hAnsi="Courier New" w:cs="Courier New"/>
         </w:rPr>
-        <w:t xml:space="preserve">RCRateAttiude.m </w:t>
+        <w:t>RCRateAttiude.m</w:t>
+      </w:r>
+      <w:r>
+        <w:rPr>
+          <w:rFonts w:ascii="Courier New" w:hAnsi="Courier New" w:cs="Courier New"/>
+        </w:rPr>
+        <w:t xml:space="preserve">. </w:t>
+      </w:r>
+      <w:r>
+        <w:t>The att</w:t>
+      </w:r>
+      <w:r>
+        <w:t>itude control data plotted by default in the script is from one of the final controller tuning flights</w:t>
+      </w:r>
+      <w:r>
+        <w:t xml:space="preserve"> and thus represents </w:t>
+      </w:r>
+      <w:r>
+        <w:t>the final level reached by AHNS 2010 with the attitude controller</w:t>
+      </w:r>
+      <w:r>
+        <w:t>.</w:t>
       </w:r>
     </w:p>
     <w:p>
@@ -3047,12 +3080,18 @@
       <w:r>
         <w:t>The logged GCS data should provide an indication of the system dynamics, specifically the time difference between the RC pilot command inputs and the response of the system.</w:t>
       </w:r>
+      <w:r>
+        <w:t xml:space="preserve"> From this the control system delay can be calculated</w:t>
+      </w:r>
+      <w:r>
+        <w:t>.</w:t>
+      </w:r>
     </w:p>
     <w:p>
       <w:pPr>
         <w:pStyle w:val="Heading2"/>
       </w:pPr>
-      <w:bookmarkStart w:id="7" w:name="_Toc275417636"/>
+      <w:bookmarkStart w:id="7" w:name="_Toc275457355"/>
       <w:r>
         <w:t>Using Platform Flight Test</w:t>
       </w:r>
@@ -3094,7 +3133,7 @@
       <w:pPr>
         <w:pStyle w:val="Heading1"/>
       </w:pPr>
-      <w:bookmarkStart w:id="8" w:name="_Toc275417637"/>
+      <w:bookmarkStart w:id="8" w:name="_Toc275457356"/>
       <w:r>
         <w:lastRenderedPageBreak/>
         <w:t>Results</w:t>
@@ -3114,9 +3153,9 @@
         </w:rPr>
         <w:drawing>
           <wp:inline distT="0" distB="0" distL="0" distR="0">
-            <wp:extent cx="5334000" cy="3857625"/>
+            <wp:extent cx="5334000" cy="3819525"/>
             <wp:effectExtent l="0" t="0" r="0" b="0"/>
-            <wp:docPr id="2" name="Picture 1"/>
+            <wp:docPr id="9" name="Picture 4"/>
             <wp:cNvGraphicFramePr>
               <a:graphicFrameLocks xmlns:a="http://schemas.openxmlformats.org/drawingml/2006/main" noChangeAspect="1"/>
             </wp:cNvGraphicFramePr>
@@ -3124,14 +3163,14 @@
               <a:graphicData uri="http://schemas.openxmlformats.org/drawingml/2006/picture">
                 <pic:pic xmlns:pic="http://schemas.openxmlformats.org/drawingml/2006/picture">
                   <pic:nvPicPr>
-                    <pic:cNvPr id="0" name="Picture 1"/>
+                    <pic:cNvPr id="0" name="Picture 4"/>
                     <pic:cNvPicPr>
                       <a:picLocks noChangeAspect="1" noChangeArrowheads="1"/>
                     </pic:cNvPicPr>
                   </pic:nvPicPr>
                   <pic:blipFill>
                     <a:blip r:embed="rId9"/>
-                    <a:srcRect t="2143" b="1429"/>
+                    <a:srcRect t="2143" b="2381"/>
                     <a:stretch>
                       <a:fillRect/>
                     </a:stretch>
@@ -3139,7 +3178,7 @@
                   <pic:spPr bwMode="auto">
                     <a:xfrm>
                       <a:off x="0" y="0"/>
-                      <a:ext cx="5334000" cy="3857625"/>
+                      <a:ext cx="5334000" cy="3819525"/>
                     </a:xfrm>
                     <a:prstGeom prst="rect">
                       <a:avLst/>
@@ -3166,7 +3205,8 @@
           <w:noProof/>
         </w:rPr>
       </w:pPr>
-      <w:bookmarkStart w:id="9" w:name="_Toc275417641"/>
+      <w:bookmarkStart w:id="9" w:name="_Ref275440474"/>
+      <w:bookmarkStart w:id="10" w:name="_Toc275457360"/>
       <w:r>
         <w:t xml:space="preserve">Figure </w:t>
       </w:r>
@@ -3178,6 +3218,7 @@
           <w:t>1</w:t>
         </w:r>
       </w:fldSimple>
+      <w:bookmarkEnd w:id="9"/>
       <w:r>
         <w:t xml:space="preserve"> - Control</w:t>
       </w:r>
@@ -3187,7 +3228,7 @@
         </w:rPr>
         <w:t xml:space="preserve"> Loop Update Rate</w:t>
       </w:r>
-      <w:bookmarkEnd w:id="9"/>
+      <w:bookmarkEnd w:id="10"/>
     </w:p>
     <w:p>
       <w:pPr>
@@ -3202,9 +3243,9 @@
         </w:rPr>
         <w:drawing>
           <wp:inline distT="0" distB="0" distL="0" distR="0">
-            <wp:extent cx="5334000" cy="3800475"/>
+            <wp:extent cx="5334000" cy="4000500"/>
             <wp:effectExtent l="0" t="0" r="0" b="0"/>
-            <wp:docPr id="3" name="Picture 2"/>
+            <wp:docPr id="8" name="Picture 3"/>
             <wp:cNvGraphicFramePr>
               <a:graphicFrameLocks xmlns:a="http://schemas.openxmlformats.org/drawingml/2006/main" noChangeAspect="1"/>
             </wp:cNvGraphicFramePr>
@@ -3212,14 +3253,14 @@
               <a:graphicData uri="http://schemas.openxmlformats.org/drawingml/2006/picture">
                 <pic:pic xmlns:pic="http://schemas.openxmlformats.org/drawingml/2006/picture">
                   <pic:nvPicPr>
-                    <pic:cNvPr id="0" name="Picture 2"/>
+                    <pic:cNvPr id="0" name="Picture 3"/>
                     <pic:cNvPicPr>
                       <a:picLocks noChangeAspect="1" noChangeArrowheads="1"/>
                     </pic:cNvPicPr>
                   </pic:nvPicPr>
                   <pic:blipFill>
                     <a:blip r:embed="rId10"/>
-                    <a:srcRect t="2143" b="2857"/>
+                    <a:srcRect/>
                     <a:stretch>
                       <a:fillRect/>
                     </a:stretch>
@@ -3227,7 +3268,7 @@
                   <pic:spPr bwMode="auto">
                     <a:xfrm>
                       <a:off x="0" y="0"/>
-                      <a:ext cx="5334000" cy="3800475"/>
+                      <a:ext cx="5334000" cy="4000500"/>
                     </a:xfrm>
                     <a:prstGeom prst="rect">
                       <a:avLst/>
@@ -3251,7 +3292,8 @@
       <w:pPr>
         <w:pStyle w:val="Caption"/>
       </w:pPr>
-      <w:bookmarkStart w:id="10" w:name="_Toc275417642"/>
+      <w:bookmarkStart w:id="11" w:name="_Ref275442001"/>
+      <w:bookmarkStart w:id="12" w:name="_Toc275457361"/>
       <w:r>
         <w:t xml:space="preserve">Figure </w:t>
       </w:r>
@@ -3263,10 +3305,11 @@
           <w:t>2</w:t>
         </w:r>
       </w:fldSimple>
+      <w:bookmarkEnd w:id="11"/>
       <w:r>
         <w:t xml:space="preserve"> - MCU Loop Update Rate</w:t>
       </w:r>
-      <w:bookmarkEnd w:id="10"/>
+      <w:bookmarkEnd w:id="12"/>
     </w:p>
     <w:p>
       <w:pPr>
@@ -3331,7 +3374,8 @@
       <w:pPr>
         <w:pStyle w:val="Caption"/>
       </w:pPr>
-      <w:bookmarkStart w:id="11" w:name="_Toc275417643"/>
+      <w:bookmarkStart w:id="13" w:name="_Ref275446806"/>
+      <w:bookmarkStart w:id="14" w:name="_Toc275457362"/>
       <w:r>
         <w:t xml:space="preserve">Figure </w:t>
       </w:r>
@@ -3343,10 +3387,14 @@
           <w:t>3</w:t>
         </w:r>
       </w:fldSimple>
+      <w:bookmarkEnd w:id="13"/>
       <w:r>
         <w:t xml:space="preserve"> - Roll Controller Logs</w:t>
       </w:r>
-      <w:bookmarkEnd w:id="11"/>
+      <w:r>
+        <w:t>, Kp = 0.41 Kd = 1</w:t>
+      </w:r>
+      <w:bookmarkEnd w:id="14"/>
     </w:p>
     <w:p>
       <w:pPr>
@@ -3410,7 +3458,8 @@
       <w:pPr>
         <w:pStyle w:val="Caption"/>
       </w:pPr>
-      <w:bookmarkStart w:id="12" w:name="_Toc275417644"/>
+      <w:bookmarkStart w:id="15" w:name="_Ref275446808"/>
+      <w:bookmarkStart w:id="16" w:name="_Toc275457363"/>
       <w:r>
         <w:t xml:space="preserve">Figure </w:t>
       </w:r>
@@ -3422,52 +3471,597 @@
           <w:t>4</w:t>
         </w:r>
       </w:fldSimple>
+      <w:bookmarkEnd w:id="15"/>
       <w:r>
         <w:t xml:space="preserve"> - Pitch Controller Logs</w:t>
       </w:r>
-      <w:bookmarkEnd w:id="12"/>
+      <w:r>
+        <w:t>, Kp = -0.69 Kd = 2.5</w:t>
+      </w:r>
+      <w:bookmarkEnd w:id="16"/>
     </w:p>
     <w:p>
       <w:pPr>
         <w:pStyle w:val="Heading1"/>
       </w:pPr>
-      <w:bookmarkStart w:id="13" w:name="_Toc275417638"/>
+      <w:bookmarkStart w:id="17" w:name="_Toc275457357"/>
       <w:r>
         <w:lastRenderedPageBreak/>
         <w:t>Analysis</w:t>
       </w:r>
-      <w:bookmarkEnd w:id="13"/>
-    </w:p>
-    <w:p/>
+      <w:bookmarkEnd w:id="17"/>
+    </w:p>
+    <w:p>
+      <w:pPr>
+        <w:spacing w:line="360" w:lineRule="auto"/>
+      </w:pPr>
+      <w:fldSimple w:instr=" REF _Ref275440474 \h  \* MERGEFORMAT ">
+        <w:r>
+          <w:t xml:space="preserve">Figure </w:t>
+        </w:r>
+        <w:r>
+          <w:rPr>
+            <w:noProof/>
+          </w:rPr>
+          <w:t>1</w:t>
+        </w:r>
+      </w:fldSimple>
+      <w:r>
+        <w:t xml:space="preserve"> </w:t>
+      </w:r>
+      <w:r>
+        <w:t xml:space="preserve">is the plot generated </w:t>
+      </w:r>
+      <w:r>
+        <w:t>from the flight computer control loop update rate log file. It is a representation of the time elapsed between success control loop updates on the Flight Computer. The update rate clearly exhibits a large variance suggesting the time between control updates is not fixed and instantaneous update rates can drop below 50</w:t>
+      </w:r>
+      <w:r>
+        <w:t xml:space="preserve"> </w:t>
+      </w:r>
+      <w:r>
+        <w:t>Hz</w:t>
+      </w:r>
+      <w:r>
+        <w:t>. A m</w:t>
+      </w:r>
+      <w:r>
+        <w:t>ean update rate of 92</w:t>
+      </w:r>
+      <w:r>
+        <w:t>.7</w:t>
+      </w:r>
+      <w:r>
+        <w:t xml:space="preserve"> </w:t>
+      </w:r>
+      <w:r>
+        <w:t xml:space="preserve">Hz for the control loop update rate is </w:t>
+      </w:r>
+      <w:r>
+        <w:t>however calculated</w:t>
+      </w:r>
+      <w:r>
+        <w:t xml:space="preserve">. </w:t>
+      </w:r>
+      <w:r>
+        <w:t xml:space="preserve">Given the </w:t>
+      </w:r>
+      <w:r>
+        <w:t>Flight Computer relies on the Li</w:t>
+      </w:r>
+      <w:r>
+        <w:t>n</w:t>
+      </w:r>
+      <w:r>
+        <w:t>u</w:t>
+      </w:r>
+      <w:r>
+        <w:t>x kernel provided by OpenEmbedded it is not possible to force thread execution to</w:t>
+      </w:r>
+      <w:r>
+        <w:t xml:space="preserve"> 50</w:t>
+      </w:r>
+      <w:r>
+        <w:t xml:space="preserve"> </w:t>
+      </w:r>
+      <w:r>
+        <w:t>Hz</w:t>
+      </w:r>
+      <w:r>
+        <w:t xml:space="preserve">; this </w:t>
+      </w:r>
+      <w:r>
+        <w:t>require</w:t>
+      </w:r>
+      <w:r>
+        <w:t>s</w:t>
+      </w:r>
+      <w:r>
+        <w:t xml:space="preserve"> a real-time kernel </w:t>
+      </w:r>
+      <w:r>
+        <w:t>or even a microcontroller with interrupts.</w:t>
+      </w:r>
+    </w:p>
+    <w:p>
+      <w:pPr>
+        <w:spacing w:line="360" w:lineRule="auto"/>
+      </w:pPr>
+      <w:r>
+        <w:t>The control system up</w:t>
+      </w:r>
+      <w:r>
+        <w:t xml:space="preserve">date rate is also determined by the MCU thread execution </w:t>
+      </w:r>
+      <w:r>
+        <w:t>rate</w:t>
+      </w:r>
+      <w:r>
+        <w:t>. T</w:t>
+      </w:r>
+      <w:r>
+        <w:t xml:space="preserve">he mode control </w:t>
+      </w:r>
+      <w:r>
+        <w:t>u</w:t>
+      </w:r>
+      <w:r>
+        <w:t>pdate rate is important as this is the rate the engine PWM</w:t>
+      </w:r>
+      <w:r>
+        <w:t xml:space="preserve"> values are updated</w:t>
+      </w:r>
+      <w:r>
+        <w:t xml:space="preserve"> at</w:t>
+      </w:r>
+      <w:r>
+        <w:t>.</w:t>
+      </w:r>
+      <w:r>
+        <w:t xml:space="preserve"> </w:t>
+      </w:r>
+      <w:r>
+        <w:fldChar w:fldCharType="begin"/>
+      </w:r>
+      <w:r>
+        <w:instrText xml:space="preserve"> REF _Ref275442001 \h </w:instrText>
+      </w:r>
+      <w:r>
+        <w:fldChar w:fldCharType="separate"/>
+      </w:r>
+      <w:r>
+        <w:t xml:space="preserve">Figure </w:t>
+      </w:r>
+      <w:r>
+        <w:rPr>
+          <w:noProof/>
+        </w:rPr>
+        <w:t>2</w:t>
+      </w:r>
+      <w:r>
+        <w:fldChar w:fldCharType="end"/>
+      </w:r>
+      <w:r>
+        <w:t xml:space="preserve"> </w:t>
+      </w:r>
+      <w:r>
+        <w:t xml:space="preserve">demonstrates </w:t>
+      </w:r>
+      <w:r>
+        <w:t>a</w:t>
+      </w:r>
+      <w:r>
+        <w:t xml:space="preserve"> variance in instantane</w:t>
+      </w:r>
+      <w:r>
+        <w:t xml:space="preserve">ous MCU execution rate with a </w:t>
+      </w:r>
+      <w:r>
+        <w:t>trend towards lower update rates</w:t>
+      </w:r>
+      <w:r>
+        <w:t>.</w:t>
+      </w:r>
+      <w:r>
+        <w:t xml:space="preserve"> However</w:t>
+      </w:r>
+      <w:r>
+        <w:t xml:space="preserve"> </w:t>
+      </w:r>
+      <w:r>
+        <w:t>t</w:t>
+      </w:r>
+      <w:r>
+        <w:t>he</w:t>
+      </w:r>
+      <w:r>
+        <w:t xml:space="preserve"> </w:t>
+      </w:r>
+      <w:r>
+        <w:t>mean update rate</w:t>
+      </w:r>
+      <w:r>
+        <w:t xml:space="preserve"> of </w:t>
+      </w:r>
+      <w:r>
+        <w:t>221.26</w:t>
+      </w:r>
+      <w:r>
+        <w:t xml:space="preserve"> </w:t>
+      </w:r>
+      <w:r>
+        <w:t xml:space="preserve">Hz </w:t>
+      </w:r>
+      <w:r>
+        <w:t>for</w:t>
+      </w:r>
+      <w:r>
+        <w:t xml:space="preserve"> the </w:t>
+      </w:r>
+      <w:r>
+        <w:t>MCU control tr</w:t>
+      </w:r>
+      <w:r>
+        <w:t xml:space="preserve">ansmission rate does not </w:t>
+      </w:r>
+      <w:r>
+        <w:t>reduce the update rate of the control system</w:t>
+      </w:r>
+      <w:r>
+        <w:t xml:space="preserve"> below that of the control thread</w:t>
+      </w:r>
+      <w:r>
+        <w:t>.</w:t>
+      </w:r>
+      <w:r>
+        <w:t xml:space="preserve"> </w:t>
+      </w:r>
+      <w:r>
+        <w:t>T</w:t>
+      </w:r>
+      <w:r>
+        <w:t>he large update va</w:t>
+      </w:r>
+      <w:r>
+        <w:t>riance does suggest the engine comm</w:t>
+      </w:r>
+      <w:r>
+        <w:t>and updates will not be uniform, forming a possible source of dynamic disturbances</w:t>
+      </w:r>
+      <w:r>
+        <w:t>.</w:t>
+      </w:r>
+    </w:p>
+    <w:p>
+      <w:pPr>
+        <w:spacing w:line="360" w:lineRule="auto"/>
+      </w:pPr>
+      <w:r>
+        <w:t xml:space="preserve">The use of USART link of 57600 to the MCU is a factor in the MCU thread update rate. </w:t>
+      </w:r>
+      <w:r>
+        <w:t>During</w:t>
+      </w:r>
+      <w:r>
+        <w:t xml:space="preserve"> operation a periodic </w:t>
+      </w:r>
+      <w:r>
+        <w:t xml:space="preserve">message request is sent </w:t>
+      </w:r>
+      <w:r>
+        <w:t>from</w:t>
+      </w:r>
+      <w:r>
+        <w:t xml:space="preserve"> the flight computer;</w:t>
+      </w:r>
+      <w:r>
+        <w:t xml:space="preserve"> 3 bytes</w:t>
+      </w:r>
+      <w:r>
+        <w:t xml:space="preserve"> followed by the</w:t>
+      </w:r>
+      <w:r>
+        <w:t xml:space="preserve"> </w:t>
+      </w:r>
+      <w:r>
+        <w:t>5 bytes of data from the MCU</w:t>
+      </w:r>
+      <w:r>
+        <w:t xml:space="preserve">. The updated commands are also sent </w:t>
+      </w:r>
+      <w:r>
+        <w:t>a</w:t>
+      </w:r>
+      <w:r>
+        <w:t xml:space="preserve">s 8 bytes of data. The </w:t>
+      </w:r>
+      <w:r>
+        <w:t xml:space="preserve">total transmission is therefore 16 bytes or </w:t>
+      </w:r>
+      <w:r>
+        <w:t xml:space="preserve">128 </w:t>
+      </w:r>
+      <w:r>
+        <w:t>bits</w:t>
+      </w:r>
+      <w:r>
+        <w:t xml:space="preserve"> which at a baud rate of 57600 limits the maximum </w:t>
+      </w:r>
+      <w:r>
+        <w:t>MCU hardware update to</w:t>
+      </w:r>
+      <w:r>
+        <w:t xml:space="preserve"> less than</w:t>
+      </w:r>
+      <w:r>
+        <w:t xml:space="preserve"> </w:t>
+      </w:r>
+      <w:r>
+        <w:t>450 Hz.</w:t>
+      </w:r>
+      <w:r>
+        <w:t xml:space="preserve"> </w:t>
+      </w:r>
+      <w:r>
+        <w:t xml:space="preserve">The choice of baud rate </w:t>
+      </w:r>
+      <w:r>
+        <w:t xml:space="preserve">however </w:t>
+      </w:r>
+      <w:r>
+        <w:t xml:space="preserve">was limited based on </w:t>
+      </w:r>
+      <w:r>
+        <w:t xml:space="preserve">the </w:t>
+      </w:r>
+      <w:r>
+        <w:t xml:space="preserve">hardware crystal </w:t>
+      </w:r>
+      <w:r>
+        <w:t>for the</w:t>
+      </w:r>
+      <w:r>
+        <w:t xml:space="preserve"> </w:t>
+      </w:r>
+      <w:r>
+        <w:t>MCU and could not be increased without error introduction.</w:t>
+      </w:r>
+    </w:p>
+    <w:p>
+      <w:pPr>
+        <w:spacing w:line="360" w:lineRule="auto"/>
+      </w:pPr>
+      <w:r>
+        <w:fldChar w:fldCharType="begin"/>
+      </w:r>
+      <w:r>
+        <w:instrText xml:space="preserve"> REF _Ref275446806 \h </w:instrText>
+      </w:r>
+      <w:r>
+        <w:fldChar w:fldCharType="separate"/>
+      </w:r>
+      <w:r>
+        <w:t xml:space="preserve">Figure </w:t>
+      </w:r>
+      <w:r>
+        <w:rPr>
+          <w:noProof/>
+        </w:rPr>
+        <w:t>3</w:t>
+      </w:r>
+      <w:r>
+        <w:fldChar w:fldCharType="end"/>
+      </w:r>
+      <w:r>
+        <w:t xml:space="preserve"> and </w:t>
+      </w:r>
+      <w:r>
+        <w:fldChar w:fldCharType="begin"/>
+      </w:r>
+      <w:r>
+        <w:instrText xml:space="preserve"> REF _Ref275446808 \h </w:instrText>
+      </w:r>
+      <w:r>
+        <w:fldChar w:fldCharType="separate"/>
+      </w:r>
+      <w:r>
+        <w:t xml:space="preserve">Figure </w:t>
+      </w:r>
+      <w:r>
+        <w:rPr>
+          <w:noProof/>
+        </w:rPr>
+        <w:t>4</w:t>
+      </w:r>
+      <w:r>
+        <w:fldChar w:fldCharType="end"/>
+      </w:r>
+      <w:r>
+        <w:t xml:space="preserve"> provide </w:t>
+      </w:r>
+      <w:r>
+        <w:t>some data on the controller delay. The reference control rates provided by the RC pilot lead the measured rates</w:t>
+      </w:r>
+      <w:r>
+        <w:t xml:space="preserve"> by be</w:t>
+      </w:r>
+      <w:r>
+        <w:t xml:space="preserve">tween 0.1 and 0.2 seconds. This appears to provide a controllable quadrotor </w:t>
+      </w:r>
+      <w:r>
+        <w:t xml:space="preserve">and </w:t>
+      </w:r>
+      <w:r>
+        <w:t>thus acts as stability augmentation.</w:t>
+      </w:r>
+    </w:p>
     <w:p>
       <w:pPr>
         <w:pStyle w:val="Heading1"/>
       </w:pPr>
-      <w:bookmarkStart w:id="14" w:name="_Toc275417639"/>
+      <w:bookmarkStart w:id="18" w:name="_Toc275457358"/>
       <w:r>
         <w:lastRenderedPageBreak/>
         <w:t>Conclusions</w:t>
       </w:r>
-      <w:bookmarkEnd w:id="14"/>
-    </w:p>
-    <w:p/>
+      <w:bookmarkEnd w:id="18"/>
+    </w:p>
+    <w:p>
+      <w:pPr>
+        <w:spacing w:line="360" w:lineRule="auto"/>
+        <w:rPr>
+          <w:bCs/>
+        </w:rPr>
+      </w:pPr>
+      <w:r>
+        <w:rPr>
+          <w:bCs/>
+        </w:rPr>
+        <w:t xml:space="preserve">The test has considered the update rate of the control and MCU threads on the flight computer and has found that their mean update rates are </w:t>
+      </w:r>
+      <w:r>
+        <w:rPr>
+          <w:bCs/>
+        </w:rPr>
+        <w:t>92.7 Hz and 221.6Hz respectively</w:t>
+      </w:r>
+      <w:r>
+        <w:rPr>
+          <w:bCs/>
+        </w:rPr>
+        <w:t xml:space="preserve">. </w:t>
+      </w:r>
+      <w:r>
+        <w:rPr>
+          <w:bCs/>
+        </w:rPr>
+        <w:t xml:space="preserve">The control update from the flight computer is therefore the slowest of these rates at 92.7 Hz. As this mean is greater than the required 50 Hz in SR-B-03 the test </w:t>
+      </w:r>
+      <w:r>
+        <w:rPr>
+          <w:bCs/>
+        </w:rPr>
+        <w:t xml:space="preserve">AT-03 </w:t>
+      </w:r>
+      <w:r>
+        <w:rPr>
+          <w:bCs/>
+        </w:rPr>
+        <w:t>is passed and the requirement met.</w:t>
+      </w:r>
+      <w:r>
+        <w:rPr>
+          <w:bCs/>
+        </w:rPr>
+        <w:t xml:space="preserve"> It should be noted that </w:t>
+      </w:r>
+      <w:r>
+        <w:rPr>
+          <w:bCs/>
+        </w:rPr>
+        <w:t>b</w:t>
+      </w:r>
+      <w:r>
+        <w:rPr>
+          <w:bCs/>
+        </w:rPr>
+        <w:t>oth update rates are variable and often stray below these means.</w:t>
+      </w:r>
+      <w:r>
+        <w:rPr>
+          <w:bCs/>
+        </w:rPr>
+        <w:t xml:space="preserve"> The only solution to force a rate it however to use </w:t>
+      </w:r>
+      <w:r>
+        <w:rPr>
+          <w:bCs/>
+        </w:rPr>
+        <w:t xml:space="preserve">an </w:t>
+      </w:r>
+      <w:r>
+        <w:rPr>
+          <w:bCs/>
+        </w:rPr>
+        <w:t>interrupt based operating system</w:t>
+      </w:r>
+      <w:r>
+        <w:rPr>
+          <w:bCs/>
+        </w:rPr>
+        <w:t xml:space="preserve"> or microprocessor for the flight computer.</w:t>
+      </w:r>
+      <w:r>
+        <w:rPr>
+          <w:bCs/>
+        </w:rPr>
+        <w:t xml:space="preserve"> The attitude control delay with these update rates is </w:t>
+      </w:r>
+      <w:r>
+        <w:rPr>
+          <w:bCs/>
+        </w:rPr>
+        <w:t>approximately</w:t>
+      </w:r>
+      <w:r>
+        <w:rPr>
+          <w:bCs/>
+        </w:rPr>
+        <w:t xml:space="preserve"> 0.1 to 0.2 sec.</w:t>
+      </w:r>
+    </w:p>
     <w:p>
       <w:pPr>
         <w:pStyle w:val="Heading1"/>
       </w:pPr>
-      <w:bookmarkStart w:id="15" w:name="_Toc275417640"/>
+      <w:bookmarkStart w:id="19" w:name="_Toc275457359"/>
       <w:r>
         <w:lastRenderedPageBreak/>
         <w:t>Recommendations</w:t>
       </w:r>
-      <w:bookmarkEnd w:id="15"/>
+      <w:bookmarkEnd w:id="19"/>
     </w:p>
     <w:p>
       <w:pPr>
         <w:spacing w:line="360" w:lineRule="auto"/>
       </w:pPr>
-      <w:bookmarkStart w:id="16" w:name="_GoBack"/>
-      <w:bookmarkEnd w:id="16"/>
+      <w:bookmarkStart w:id="20" w:name="_GoBack"/>
+      <w:bookmarkEnd w:id="20"/>
+      <w:r>
+        <w:t xml:space="preserve">It is recommended that </w:t>
+      </w:r>
+      <w:r>
+        <w:t>this test be performed whenever new threads or operations are</w:t>
+      </w:r>
+      <w:r>
+        <w:t xml:space="preserve"> added to the flight computer. </w:t>
+      </w:r>
+      <w:r>
+        <w:t>It is also recommended that</w:t>
+      </w:r>
+      <w:r>
+        <w:t xml:space="preserve"> an</w:t>
+      </w:r>
+      <w:r>
+        <w:t xml:space="preserve"> </w:t>
+      </w:r>
+      <w:r>
+        <w:t>alternative</w:t>
+      </w:r>
+      <w:r>
+        <w:t xml:space="preserve"> </w:t>
+      </w:r>
+      <w:r>
+        <w:t>flight computer architecture</w:t>
+      </w:r>
+      <w:r>
+        <w:t xml:space="preserve"> is considered to avoid variation in the control thread update</w:t>
+      </w:r>
+      <w:r>
+        <w:t xml:space="preserve">. Such considerations include interrupt driven operating systems or </w:t>
+      </w:r>
+      <w:r>
+        <w:t>microprocessors.</w:t>
+      </w:r>
     </w:p>
     <w:sectPr>
       <w:headerReference w:type="default" r:id="rId13"/>
@@ -3558,7 +4152,7 @@
           <w:sz w:val="16"/>
           <w:szCs w:val="16"/>
         </w:rPr>
-        <w:t>21/10/2010 12:18:00 AM</w:t>
+        <w:t>21/10/2010 5:51:00 PM</w:t>
       </w:r>
     </w:fldSimple>
     <w:r>
@@ -5648,6 +6242,16 @@
       <w:contextualSpacing/>
     </w:pPr>
   </w:style>
+  <w:style w:type="character" w:styleId="PlaceholderText">
+    <w:name w:val="Placeholder Text"/>
+    <w:basedOn w:val="DefaultParagraphFont"/>
+    <w:uiPriority w:val="99"/>
+    <w:semiHidden/>
+    <w:rsid w:val="002A6ED6"/>
+    <w:rPr>
+      <w:color w:val="808080"/>
+    </w:rPr>
+  </w:style>
 </w:styles>
 </file>
 

</xml_diff>